<commit_message>
ajuste metodo ecuacion cuadratica
</commit_message>
<xml_diff>
--- a/Application/docs/Diseño de solución para Operación Fuego de Quasar.docx
+++ b/Application/docs/Diseño de solución para Operación Fuego de Quasar.docx
@@ -575,6 +575,28 @@
     </w:p>
     <w:p>
       <w:pPr>
+        <w:shd w:val="clear" w:color="auto" w:fill="1E1E1E"/>
+        <w:spacing w:after="0" w:line="285" w:lineRule="atLeast"/>
+        <w:ind w:firstLine="720"/>
+        <w:rPr>
+          <w:rFonts w:ascii="Consolas" w:eastAsia="Times New Roman" w:hAnsi="Consolas" w:cs="Times New Roman"/>
+          <w:color w:val="D4D4D4"/>
+          <w:sz w:val="21"/>
+          <w:szCs w:val="21"/>
+        </w:rPr>
+      </w:pPr>
+      <w:r>
+        <w:rPr>
+          <w:rFonts w:ascii="Consolas" w:eastAsia="Times New Roman" w:hAnsi="Consolas" w:cs="Times New Roman"/>
+          <w:color w:val="D4D4D4"/>
+          <w:sz w:val="21"/>
+          <w:szCs w:val="21"/>
+        </w:rPr>
+        <w:t>github.com/Microsoft/ApplicationInsights-Go/appinsights</w:t>
+      </w:r>
+    </w:p>
+    <w:p>
+      <w:pPr>
         <w:jc w:val="both"/>
       </w:pPr>
     </w:p>
@@ -2114,17 +2136,11 @@
     <w:p>
       <w:pPr>
         <w:jc w:val="both"/>
-        <w:rPr>
-          <w:lang w:val="es-419"/>
-        </w:rPr>
       </w:pPr>
     </w:p>
     <w:p>
       <w:pPr>
         <w:jc w:val="both"/>
-        <w:rPr>
-          <w:lang w:val="es-419"/>
-        </w:rPr>
       </w:pPr>
     </w:p>
     <w:p>

</xml_diff>

<commit_message>
ajuste documentacion de la publicacion por vencimiento de suscripcion
</commit_message>
<xml_diff>
--- a/Application/docs/Diseño de solución para Operación Fuego de Quasar.docx
+++ b/Application/docs/Diseño de solución para Operación Fuego de Quasar.docx
@@ -2759,16 +2759,26 @@
         <w:r>
           <w:rPr>
             <w:rStyle w:val="Hyperlink"/>
-            <w:rFonts w:ascii="Consolas" w:eastAsia="Times New Roman" w:hAnsi="Consolas" w:cs="Times New Roman"/>
+            <w:rFonts w:ascii="Helvetica" w:hAnsi="Helvetica" w:cs="Helvetica"/>
             <w:sz w:val="18"/>
             <w:szCs w:val="18"/>
-            <w:lang w:val="es-419"/>
+            <w:shd w:val="clear" w:color="auto" w:fill="FFFFFF"/>
           </w:rPr>
-          <w:t>https://apimsolucionoperacionfuegodequasar.azure-api.net</w:t>
+          <w:t>https://operacionfuegodequasar.azure-api.net</w:t>
         </w:r>
       </w:hyperlink>
       <w:r>
         <w:rPr>
+          <w:rFonts w:ascii="Helvetica" w:hAnsi="Helvetica" w:cs="Helvetica"/>
+          <w:color w:val="505050"/>
+          <w:sz w:val="18"/>
+          <w:szCs w:val="18"/>
+          <w:shd w:val="clear" w:color="auto" w:fill="FFFFFF"/>
+        </w:rPr>
+        <w:t xml:space="preserve"> </w:t>
+      </w:r>
+      <w:r>
+        <w:rPr>
           <w:rFonts w:ascii="Consolas" w:eastAsia="Times New Roman" w:hAnsi="Consolas" w:cs="Times New Roman"/>
           <w:color w:val="2A00FF"/>
           <w:sz w:val="18"/>
@@ -2842,7 +2852,26 @@
           <w:szCs w:val="18"/>
           <w:lang w:val="es-419"/>
         </w:rPr>
-        <w:t>'Ocp-Apim-Subscription-Key: ebd5a99ce38141e085a0ad86f531fd3e'</w:t>
+        <w:t>'Ocp-Apim-Subscription-Key: </w:t>
+      </w:r>
+      <w:r>
+        <w:rPr>
+          <w:rFonts w:ascii="Consolas" w:eastAsia="Times New Roman" w:hAnsi="Consolas" w:cs="Times New Roman"/>
+          <w:color w:val="2A00FF"/>
+          <w:sz w:val="18"/>
+          <w:szCs w:val="18"/>
+        </w:rPr>
+        <w:t>1a2c13f7071542d39067d3157d893da1</w:t>
+      </w:r>
+      <w:r>
+        <w:rPr>
+          <w:rFonts w:ascii="Consolas" w:eastAsia="Times New Roman" w:hAnsi="Consolas" w:cs="Times New Roman"/>
+          <w:color w:val="2A00FF"/>
+          <w:sz w:val="18"/>
+          <w:szCs w:val="18"/>
+          <w:lang w:val="es-419"/>
+        </w:rPr>
+        <w:t>'</w:t>
       </w:r>
       <w:r>
         <w:rPr>
@@ -2944,9 +2973,36 @@
           <w:color w:val="2A00FF"/>
           <w:sz w:val="18"/>
           <w:szCs w:val="18"/>
-          <w:lang w:val="es-419"/>
-        </w:rPr>
-        <w:t>'https://apimsolucionoperacionfuegodequasar.azure-api.net/v1/topsecret'</w:t>
+        </w:rPr>
+        <w:t>'</w:t>
+      </w:r>
+      <w:r>
+        <w:rPr>
+          <w:rFonts w:ascii="Consolas" w:eastAsia="Times New Roman" w:hAnsi="Consolas" w:cs="Times New Roman"/>
+          <w:color w:val="2A00FF"/>
+          <w:sz w:val="18"/>
+          <w:szCs w:val="18"/>
+        </w:rPr>
+        <w:t>https://operacionfuegodequasar.azure-api.net</w:t>
+      </w:r>
+      <w:r>
+        <w:rPr>
+          <w:rFonts w:ascii="Consolas" w:eastAsia="Times New Roman" w:hAnsi="Consolas" w:cs="Times New Roman"/>
+          <w:color w:val="2A00FF"/>
+          <w:sz w:val="18"/>
+          <w:szCs w:val="18"/>
+        </w:rPr>
+        <w:t>/</w:t>
+      </w:r>
+      <w:r>
+        <w:rPr>
+          <w:rFonts w:ascii="Consolas" w:eastAsia="Times New Roman" w:hAnsi="Consolas" w:cs="Times New Roman"/>
+          <w:color w:val="2A00FF"/>
+          <w:sz w:val="18"/>
+          <w:szCs w:val="18"/>
+          <w:lang w:val="es-419"/>
+        </w:rPr>
+        <w:t>v1/topsecret'</w:t>
       </w:r>
       <w:r>
         <w:rPr>
@@ -2986,7 +3042,25 @@
           <w:sz w:val="18"/>
           <w:szCs w:val="18"/>
         </w:rPr>
-        <w:t>'Ocp-Apim-Subscription-Key: ebd5a99ce38141e085a0ad86f531fd3e'</w:t>
+        <w:t>'Ocp-Apim-Subscription-Key: </w:t>
+      </w:r>
+      <w:r>
+        <w:rPr>
+          <w:rFonts w:ascii="Consolas" w:eastAsia="Times New Roman" w:hAnsi="Consolas" w:cs="Times New Roman"/>
+          <w:color w:val="2A00FF"/>
+          <w:sz w:val="18"/>
+          <w:szCs w:val="18"/>
+        </w:rPr>
+        <w:t>1a2c13f7071542d39067d3157d893da1</w:t>
+      </w:r>
+      <w:r>
+        <w:rPr>
+          <w:rFonts w:ascii="Consolas" w:eastAsia="Times New Roman" w:hAnsi="Consolas" w:cs="Times New Roman"/>
+          <w:color w:val="2A00FF"/>
+          <w:sz w:val="18"/>
+          <w:szCs w:val="18"/>
+        </w:rPr>
+        <w:t>'</w:t>
       </w:r>
       <w:r>
         <w:rPr>
@@ -3237,7 +3311,16 @@
           <w:sz w:val="18"/>
           <w:szCs w:val="18"/>
         </w:rPr>
-        <w:t>'https://apimsolucionoperacionfuegodequasar.azure-api.net/v1/topsecret_split/kenobi '</w:t>
+        <w:t>'https://operacionfuegodequasar.azure-api.net</w:t>
+      </w:r>
+      <w:r>
+        <w:rPr>
+          <w:rFonts w:ascii="Consolas" w:eastAsia="Times New Roman" w:hAnsi="Consolas" w:cs="Times New Roman"/>
+          <w:color w:val="2A00FF"/>
+          <w:sz w:val="18"/>
+          <w:szCs w:val="18"/>
+        </w:rPr>
+        <w:t>/v1/topsecret_split/kenobi '</w:t>
       </w:r>
       <w:r>
         <w:rPr>
@@ -3276,7 +3359,25 @@
           <w:sz w:val="18"/>
           <w:szCs w:val="18"/>
         </w:rPr>
-        <w:t>'Ocp-Apim-Subscription-Key: ebd5a99ce38141e085a0ad86f531fd3e'</w:t>
+        <w:t>'Ocp-Apim-Subscription-Key: </w:t>
+      </w:r>
+      <w:r>
+        <w:rPr>
+          <w:rFonts w:ascii="Consolas" w:eastAsia="Times New Roman" w:hAnsi="Consolas" w:cs="Times New Roman"/>
+          <w:color w:val="2A00FF"/>
+          <w:sz w:val="18"/>
+          <w:szCs w:val="18"/>
+        </w:rPr>
+        <w:t>1a2c13f7071542d39067d3157d893da1</w:t>
+      </w:r>
+      <w:r>
+        <w:rPr>
+          <w:rFonts w:ascii="Consolas" w:eastAsia="Times New Roman" w:hAnsi="Consolas" w:cs="Times New Roman"/>
+          <w:color w:val="2A00FF"/>
+          <w:sz w:val="18"/>
+          <w:szCs w:val="18"/>
+        </w:rPr>
+        <w:t>'</w:t>
       </w:r>
       <w:r>
         <w:rPr>
@@ -3514,7 +3615,16 @@
           <w:sz w:val="18"/>
           <w:szCs w:val="18"/>
         </w:rPr>
-        <w:t>'https://apimsolucionoperacionfuegodequasar.azure-api.net/v1/satellite/topsecret_split'</w:t>
+        <w:t>'https://operacionfuegodequasar.azure-api.net</w:t>
+      </w:r>
+      <w:r>
+        <w:rPr>
+          <w:rFonts w:ascii="Consolas" w:eastAsia="Times New Roman" w:hAnsi="Consolas" w:cs="Times New Roman"/>
+          <w:color w:val="2A00FF"/>
+          <w:sz w:val="18"/>
+          <w:szCs w:val="18"/>
+        </w:rPr>
+        <w:t>/v1/satellite/topsecret_split'</w:t>
       </w:r>
       <w:r>
         <w:rPr>
@@ -3631,7 +3741,25 @@
           <w:sz w:val="18"/>
           <w:szCs w:val="18"/>
         </w:rPr>
-        <w:t>'Ocp-Apim-Subscription-Key: ebd5a99ce38141e085a0ad86f531fd3e'</w:t>
+        <w:t>'Ocp-Apim-Subscription-Key: </w:t>
+      </w:r>
+      <w:r>
+        <w:rPr>
+          <w:rFonts w:ascii="Consolas" w:eastAsia="Times New Roman" w:hAnsi="Consolas" w:cs="Times New Roman"/>
+          <w:color w:val="2A00FF"/>
+          <w:sz w:val="18"/>
+          <w:szCs w:val="18"/>
+        </w:rPr>
+        <w:t>1a2c13f7071542d39067d3157d893da1</w:t>
+      </w:r>
+      <w:r>
+        <w:rPr>
+          <w:rFonts w:ascii="Consolas" w:eastAsia="Times New Roman" w:hAnsi="Consolas" w:cs="Times New Roman"/>
+          <w:color w:val="2A00FF"/>
+          <w:sz w:val="18"/>
+          <w:szCs w:val="18"/>
+        </w:rPr>
+        <w:t>'</w:t>
       </w:r>
       <w:r>
         <w:rPr>

</xml_diff>